<commit_message>
Update to add the ability to specify filters and override the default retention day as an environment variable
</commit_message>
<xml_diff>
--- a/cloudpacity-backup-purge/doc/CloudpacityBackupPurgeDocumentation.docx
+++ b/cloudpacity-backup-purge/doc/CloudpacityBackupPurgeDocumentation.docx
@@ -70,8 +70,6 @@
           <w:szCs w:val="36"/>
         </w:rPr>
       </w:pPr>
-      <w:bookmarkStart w:id="0" w:name="_GoBack"/>
-      <w:bookmarkEnd w:id="0"/>
     </w:p>
     <w:p>
       <w:pPr>
@@ -788,7 +786,7 @@
         <w:rPr>
           <w:rFonts w:eastAsia="Times New Roman"/>
         </w:rPr>
-        <w:t>EC2 Instance Tags Required</w:t>
+        <w:t xml:space="preserve">EC2 Instance Tags </w:t>
       </w:r>
     </w:p>
     <w:p>
@@ -827,6 +825,19 @@
       <w:r>
         <w:t>.</w:t>
       </w:r>
+      <w:r>
+        <w:t xml:space="preserve">  This will override the default retention days (365) or </w:t>
+      </w:r>
+      <w:proofErr w:type="spellStart"/>
+      <w:r>
+        <w:t>BackupRetentionDays</w:t>
+      </w:r>
+      <w:proofErr w:type="spellEnd"/>
+      <w:r>
+        <w:t xml:space="preserve"> environment variable (see below).</w:t>
+      </w:r>
+      <w:bookmarkStart w:id="0" w:name="_GoBack"/>
+      <w:bookmarkEnd w:id="0"/>
     </w:p>
     <w:p>
       <w:pPr>
@@ -848,112 +859,303 @@
           <w:b/>
           <w:i/>
         </w:rPr>
-        <w:t>PauseSecs</w:t>
+        <w:t>SnsArn</w:t>
       </w:r>
       <w:proofErr w:type="spellEnd"/>
       <w:r>
-        <w:t xml:space="preserve"> – the seconds to pause between recursive calls</w:t>
-      </w:r>
-    </w:p>
-    <w:p>
+        <w:t xml:space="preserve"> </w:t>
+      </w:r>
+      <w:r>
+        <w:rPr>
+          <w:b/>
+          <w:i/>
+        </w:rPr>
+        <w:t>(optional)</w:t>
+      </w:r>
+      <w:r>
+        <w:t xml:space="preserve">– </w:t>
+      </w:r>
+      <w:r>
+        <w:t xml:space="preserve">the AWS </w:t>
+      </w:r>
       <w:proofErr w:type="spellStart"/>
       <w:r>
+        <w:t>arn</w:t>
+      </w:r>
+      <w:proofErr w:type="spellEnd"/>
+      <w:r>
+        <w:t xml:space="preserve"> of the SNS topic that should be notified when this job completes.  Environment variable is created via the </w:t>
+      </w:r>
+      <w:proofErr w:type="spellStart"/>
+      <w:r>
+        <w:t>CloudFormation</w:t>
+      </w:r>
+      <w:proofErr w:type="spellEnd"/>
+      <w:r>
+        <w:t xml:space="preserve"> installation script. </w:t>
+      </w:r>
+    </w:p>
+    <w:p>
+      <w:proofErr w:type="spellStart"/>
+      <w:r>
         <w:rPr>
           <w:b/>
           <w:i/>
         </w:rPr>
-        <w:t>MaxRecursiveCalls</w:t>
+        <w:t>Backup</w:t>
+      </w:r>
+      <w:r>
+        <w:rPr>
+          <w:b/>
+          <w:i/>
+        </w:rPr>
+        <w:t>RetentionDays</w:t>
       </w:r>
       <w:proofErr w:type="spellEnd"/>
       <w:r>
-        <w:t xml:space="preserve"> – the maximum number of recursive calls</w:t>
-      </w:r>
-    </w:p>
-    <w:p>
+        <w:rPr>
+          <w:b/>
+          <w:i/>
+        </w:rPr>
+        <w:t xml:space="preserve"> </w:t>
+      </w:r>
+      <w:r>
+        <w:rPr>
+          <w:b/>
+          <w:i/>
+        </w:rPr>
+        <w:t xml:space="preserve">(optional) </w:t>
+      </w:r>
+      <w:r>
+        <w:t xml:space="preserve">– </w:t>
+      </w:r>
+      <w:r>
+        <w:t xml:space="preserve">override </w:t>
+      </w:r>
+      <w:r>
+        <w:t>the</w:t>
+      </w:r>
+      <w:r>
+        <w:t xml:space="preserve"> default</w:t>
+      </w:r>
+      <w:r>
+        <w:t xml:space="preserve"> </w:t>
+      </w:r>
       <w:proofErr w:type="spellStart"/>
       <w:r>
+        <w:t>BackupRetentionDays</w:t>
+      </w:r>
+      <w:proofErr w:type="spellEnd"/>
+      <w:r>
+        <w:t xml:space="preserve"> (currently 365 days).  This will NOT override the </w:t>
+      </w:r>
+      <w:proofErr w:type="spellStart"/>
+      <w:r>
+        <w:t>BackupRetentionDays</w:t>
+      </w:r>
+      <w:proofErr w:type="spellEnd"/>
+      <w:r>
+        <w:t xml:space="preserve"> tag specified on each AMI or Snapshot.</w:t>
+      </w:r>
+    </w:p>
+    <w:p>
+      <w:r>
         <w:rPr>
           <w:b/>
           <w:i/>
-          <w:color w:val="000000"/>
-        </w:rPr>
-        <w:t>M</w:t>
+        </w:rPr>
+        <w:t>Filter1TagName</w:t>
       </w:r>
       <w:r>
         <w:rPr>
           <w:b/>
           <w:i/>
         </w:rPr>
-        <w:t>axRunMinutes</w:t>
+        <w:t xml:space="preserve"> (optional) </w:t>
+      </w:r>
+      <w:r>
+        <w:t xml:space="preserve">– </w:t>
+      </w:r>
+      <w:r>
+        <w:t>the name of the tag to filter the AMIs or Snapshots on.  E.g. “Name”, etc</w:t>
+      </w:r>
+      <w:r>
+        <w:t>.</w:t>
+      </w:r>
+    </w:p>
+    <w:p>
+      <w:r>
+        <w:rPr>
+          <w:b/>
+          <w:i/>
+        </w:rPr>
+        <w:t>Filter1Tag</w:t>
+      </w:r>
+      <w:r>
+        <w:rPr>
+          <w:b/>
+          <w:i/>
+        </w:rPr>
+        <w:t>Value</w:t>
+      </w:r>
+      <w:r>
+        <w:rPr>
+          <w:b/>
+          <w:i/>
+        </w:rPr>
+        <w:t xml:space="preserve"> (optional) </w:t>
+      </w:r>
+      <w:r>
+        <w:t xml:space="preserve">– the </w:t>
+      </w:r>
+      <w:r>
+        <w:t>value</w:t>
+      </w:r>
+      <w:r>
+        <w:t xml:space="preserve"> of the tag to filter the AMIs or Snapshots on.  </w:t>
+      </w:r>
+      <w:r>
+        <w:t>e</w:t>
+      </w:r>
+      <w:r>
+        <w:t>.g. “</w:t>
+      </w:r>
+      <w:proofErr w:type="spellStart"/>
+      <w:r>
+        <w:t>MyInstance</w:t>
       </w:r>
       <w:proofErr w:type="spellEnd"/>
       <w:r>
-        <w:t xml:space="preserve"> – the maximum total run time</w:t>
-      </w:r>
-    </w:p>
-    <w:p>
+        <w:t>”, etc.</w:t>
+      </w:r>
+      <w:r>
+        <w:t xml:space="preserve">  You can also specify wild cards in the tag </w:t>
+      </w:r>
+      <w:proofErr w:type="gramStart"/>
+      <w:r>
+        <w:t>value  e.g.</w:t>
+      </w:r>
+      <w:proofErr w:type="gramEnd"/>
+      <w:r>
+        <w:t xml:space="preserve">  *copied*</w:t>
+      </w:r>
+    </w:p>
+    <w:p>
+      <w:r>
+        <w:rPr>
+          <w:b/>
+          <w:i/>
+        </w:rPr>
+        <w:t>Filter</w:t>
+      </w:r>
+      <w:r>
+        <w:rPr>
+          <w:b/>
+          <w:i/>
+        </w:rPr>
+        <w:t>2</w:t>
+      </w:r>
+      <w:r>
+        <w:rPr>
+          <w:b/>
+          <w:i/>
+        </w:rPr>
+        <w:t xml:space="preserve">TagName (optional) </w:t>
+      </w:r>
+      <w:r>
+        <w:t>– the name of the tag to filter the AMIs or Snapshots on.  E.g. “Name”, etc.</w:t>
+      </w:r>
+    </w:p>
+    <w:p>
+      <w:r>
+        <w:rPr>
+          <w:b/>
+          <w:i/>
+        </w:rPr>
+        <w:t>Filter2</w:t>
+      </w:r>
+      <w:r>
+        <w:rPr>
+          <w:b/>
+          <w:i/>
+        </w:rPr>
+        <w:t xml:space="preserve">TagValue (optional) </w:t>
+      </w:r>
+      <w:r>
+        <w:t>– the value of the tag to filter the AMIs or Snapshots on.  e.g. “</w:t>
+      </w:r>
       <w:proofErr w:type="spellStart"/>
       <w:r>
+        <w:t>MyInstance</w:t>
+      </w:r>
+      <w:proofErr w:type="spellEnd"/>
+      <w:r>
+        <w:t xml:space="preserve">”, etc.  You can also specify wild cards in the tag </w:t>
+      </w:r>
+      <w:proofErr w:type="gramStart"/>
+      <w:r>
+        <w:t>value  e.g.</w:t>
+      </w:r>
+      <w:proofErr w:type="gramEnd"/>
+      <w:r>
+        <w:t xml:space="preserve">  *copied*</w:t>
+      </w:r>
+    </w:p>
+    <w:p>
+      <w:r>
         <w:rPr>
           <w:b/>
           <w:i/>
         </w:rPr>
-        <w:t>Backup</w:t>
+        <w:t>Filter3</w:t>
       </w:r>
       <w:r>
         <w:rPr>
           <w:b/>
           <w:i/>
         </w:rPr>
-        <w:t>RetentionDays</w:t>
-      </w:r>
+        <w:t xml:space="preserve">TagName (optional) </w:t>
+      </w:r>
+      <w:r>
+        <w:t>– the name of the tag to filter the AMIs or Snapshots on.  E.g. “Name”, etc.</w:t>
+      </w:r>
+    </w:p>
+    <w:p>
       <w:r>
         <w:rPr>
           <w:b/>
           <w:i/>
         </w:rPr>
-        <w:t>Tag</w:t>
+        <w:t>Filter3</w:t>
+      </w:r>
+      <w:r>
+        <w:rPr>
+          <w:b/>
+          <w:i/>
+        </w:rPr>
+        <w:t xml:space="preserve">TagValue (optional) </w:t>
+      </w:r>
+      <w:r>
+        <w:t>– the value of the tag to filter the AMIs or Snapshots on.  e.g. “</w:t>
+      </w:r>
+      <w:proofErr w:type="spellStart"/>
+      <w:r>
+        <w:t>MyInstance</w:t>
       </w:r>
       <w:proofErr w:type="spellEnd"/>
       <w:r>
-        <w:t xml:space="preserve"> – </w:t>
-      </w:r>
-      <w:r>
-        <w:t xml:space="preserve">override </w:t>
-      </w:r>
-      <w:r>
-        <w:t>the</w:t>
-      </w:r>
-      <w:r>
-        <w:t xml:space="preserve"> default</w:t>
-      </w:r>
-      <w:r>
-        <w:t xml:space="preserve"> tag </w:t>
-      </w:r>
-      <w:r>
-        <w:t xml:space="preserve">name </w:t>
-      </w:r>
-      <w:r>
-        <w:t xml:space="preserve">used </w:t>
-      </w:r>
-      <w:r>
-        <w:t>to specify the</w:t>
-      </w:r>
-      <w:r>
-        <w:t xml:space="preserve"> </w:t>
-      </w:r>
-      <w:r>
-        <w:t>number of days to retain the AMI or snapshot</w:t>
-      </w:r>
-      <w:r>
-        <w:t xml:space="preserve"> – default </w:t>
-      </w:r>
-      <w:proofErr w:type="spellStart"/>
-      <w:r>
-        <w:t>BackupRetentionDays</w:t>
-      </w:r>
-      <w:proofErr w:type="spellEnd"/>
-    </w:p>
+        <w:t xml:space="preserve">”, etc.  You can also specify wild cards in the tag </w:t>
+      </w:r>
+      <w:proofErr w:type="gramStart"/>
+      <w:r>
+        <w:t>value  e.g.</w:t>
+      </w:r>
+      <w:proofErr w:type="gramEnd"/>
+      <w:r>
+        <w:t xml:space="preserve">  *copied*</w:t>
+      </w:r>
+    </w:p>
+    <w:p/>
     <w:p/>
     <w:sectPr>
       <w:pgSz w:w="12240" w:h="15840"/>

</xml_diff>